<commit_message>
query changes in submissions
</commit_message>
<xml_diff>
--- a/Submissions/Step2_Queries.docx
+++ b/Submissions/Step2_Queries.docx
@@ -116,6 +116,27 @@
           <w:sz w:val="21"/>
           <w:szCs w:val="21"/>
         </w:rPr>
+        <w:t>{</w:t>
+      </w:r>
+    </w:p>
+    <w:p>
+      <w:pPr>
+        <w:shd w:val="clear" w:color="auto" w:fill="FFFFFE"/>
+        <w:spacing w:after="0" w:line="285" w:lineRule="atLeast"/>
+        <w:rPr>
+          <w:rFonts w:ascii="Consolas" w:eastAsia="Times New Roman" w:hAnsi="Consolas" w:cs="Times New Roman"/>
+          <w:color w:val="000000"/>
+          <w:sz w:val="21"/>
+          <w:szCs w:val="21"/>
+        </w:rPr>
+      </w:pPr>
+      <w:r>
+        <w:rPr>
+          <w:rFonts w:ascii="Consolas" w:eastAsia="Times New Roman" w:hAnsi="Consolas" w:cs="Times New Roman"/>
+          <w:color w:val="000000"/>
+          <w:sz w:val="21"/>
+          <w:szCs w:val="21"/>
+        </w:rPr>
         <w:t>  </w:t>
       </w:r>
       <w:r>
@@ -280,7 +301,7 @@
           <w:sz w:val="21"/>
           <w:szCs w:val="21"/>
         </w:rPr>
-        <w:t>30.56694</w:t>
+        <w:t>30.731096</w:t>
       </w:r>
       <w:r>
         <w:rPr>
@@ -376,6 +397,120 @@
           <w:sz w:val="21"/>
           <w:szCs w:val="21"/>
         </w:rPr>
+        <w:t>"description"</w:t>
+      </w:r>
+      <w:r>
+        <w:rPr>
+          <w:rFonts w:ascii="Consolas" w:eastAsia="Times New Roman" w:hAnsi="Consolas" w:cs="Times New Roman"/>
+          <w:color w:val="000000"/>
+          <w:sz w:val="21"/>
+          <w:szCs w:val="21"/>
+        </w:rPr>
+        <w:t>: </w:t>
+      </w:r>
+      <w:r>
+        <w:rPr>
+          <w:rFonts w:ascii="Consolas" w:eastAsia="Times New Roman" w:hAnsi="Consolas" w:cs="Times New Roman"/>
+          <w:color w:val="0451A5"/>
+          <w:sz w:val="21"/>
+          <w:szCs w:val="21"/>
+        </w:rPr>
+        <w:t>"Learn our best practices for various tools such as Leaflet"</w:t>
+      </w:r>
+      <w:r>
+        <w:rPr>
+          <w:rFonts w:ascii="Consolas" w:eastAsia="Times New Roman" w:hAnsi="Consolas" w:cs="Times New Roman"/>
+          <w:color w:val="000000"/>
+          <w:sz w:val="21"/>
+          <w:szCs w:val="21"/>
+        </w:rPr>
+        <w:t>,</w:t>
+      </w:r>
+    </w:p>
+    <w:p>
+      <w:pPr>
+        <w:shd w:val="clear" w:color="auto" w:fill="FFFFFE"/>
+        <w:spacing w:after="0" w:line="285" w:lineRule="atLeast"/>
+        <w:rPr>
+          <w:rFonts w:ascii="Consolas" w:eastAsia="Times New Roman" w:hAnsi="Consolas" w:cs="Times New Roman"/>
+          <w:color w:val="000000"/>
+          <w:sz w:val="21"/>
+          <w:szCs w:val="21"/>
+        </w:rPr>
+      </w:pPr>
+      <w:r>
+        <w:rPr>
+          <w:rFonts w:ascii="Consolas" w:eastAsia="Times New Roman" w:hAnsi="Consolas" w:cs="Times New Roman"/>
+          <w:color w:val="000000"/>
+          <w:sz w:val="21"/>
+          <w:szCs w:val="21"/>
+        </w:rPr>
+        <w:t>      </w:t>
+      </w:r>
+      <w:r>
+        <w:rPr>
+          <w:rFonts w:ascii="Consolas" w:eastAsia="Times New Roman" w:hAnsi="Consolas" w:cs="Times New Roman"/>
+          <w:color w:val="A31515"/>
+          <w:sz w:val="21"/>
+          <w:szCs w:val="21"/>
+        </w:rPr>
+        <w:t>"duration"</w:t>
+      </w:r>
+      <w:r>
+        <w:rPr>
+          <w:rFonts w:ascii="Consolas" w:eastAsia="Times New Roman" w:hAnsi="Consolas" w:cs="Times New Roman"/>
+          <w:color w:val="000000"/>
+          <w:sz w:val="21"/>
+          <w:szCs w:val="21"/>
+        </w:rPr>
+        <w:t>: </w:t>
+      </w:r>
+      <w:r>
+        <w:rPr>
+          <w:rFonts w:ascii="Consolas" w:eastAsia="Times New Roman" w:hAnsi="Consolas" w:cs="Times New Roman"/>
+          <w:color w:val="098658"/>
+          <w:sz w:val="21"/>
+          <w:szCs w:val="21"/>
+        </w:rPr>
+        <w:t>2</w:t>
+      </w:r>
+      <w:r>
+        <w:rPr>
+          <w:rFonts w:ascii="Consolas" w:eastAsia="Times New Roman" w:hAnsi="Consolas" w:cs="Times New Roman"/>
+          <w:color w:val="000000"/>
+          <w:sz w:val="21"/>
+          <w:szCs w:val="21"/>
+        </w:rPr>
+        <w:t>,</w:t>
+      </w:r>
+    </w:p>
+    <w:p>
+      <w:pPr>
+        <w:shd w:val="clear" w:color="auto" w:fill="FFFFFE"/>
+        <w:spacing w:after="0" w:line="285" w:lineRule="atLeast"/>
+        <w:rPr>
+          <w:rFonts w:ascii="Consolas" w:eastAsia="Times New Roman" w:hAnsi="Consolas" w:cs="Times New Roman"/>
+          <w:color w:val="000000"/>
+          <w:sz w:val="21"/>
+          <w:szCs w:val="21"/>
+        </w:rPr>
+      </w:pPr>
+      <w:r>
+        <w:rPr>
+          <w:rFonts w:ascii="Consolas" w:eastAsia="Times New Roman" w:hAnsi="Consolas" w:cs="Times New Roman"/>
+          <w:color w:val="000000"/>
+          <w:sz w:val="21"/>
+          <w:szCs w:val="21"/>
+        </w:rPr>
+        <w:t>      </w:t>
+      </w:r>
+      <w:r>
+        <w:rPr>
+          <w:rFonts w:ascii="Consolas" w:eastAsia="Times New Roman" w:hAnsi="Consolas" w:cs="Times New Roman"/>
+          <w:color w:val="A31515"/>
+          <w:sz w:val="21"/>
+          <w:szCs w:val="21"/>
+        </w:rPr>
         <w:t>"instructor"</w:t>
       </w:r>
       <w:r>
@@ -433,6 +568,63 @@
           <w:sz w:val="21"/>
           <w:szCs w:val="21"/>
         </w:rPr>
+        <w:t>"level"</w:t>
+      </w:r>
+      <w:r>
+        <w:rPr>
+          <w:rFonts w:ascii="Consolas" w:eastAsia="Times New Roman" w:hAnsi="Consolas" w:cs="Times New Roman"/>
+          <w:color w:val="000000"/>
+          <w:sz w:val="21"/>
+          <w:szCs w:val="21"/>
+        </w:rPr>
+        <w:t>: </w:t>
+      </w:r>
+      <w:r>
+        <w:rPr>
+          <w:rFonts w:ascii="Consolas" w:eastAsia="Times New Roman" w:hAnsi="Consolas" w:cs="Times New Roman"/>
+          <w:color w:val="0451A5"/>
+          <w:sz w:val="21"/>
+          <w:szCs w:val="21"/>
+        </w:rPr>
+        <w:t>"intermediate"</w:t>
+      </w:r>
+      <w:r>
+        <w:rPr>
+          <w:rFonts w:ascii="Consolas" w:eastAsia="Times New Roman" w:hAnsi="Consolas" w:cs="Times New Roman"/>
+          <w:color w:val="000000"/>
+          <w:sz w:val="21"/>
+          <w:szCs w:val="21"/>
+        </w:rPr>
+        <w:t>,</w:t>
+      </w:r>
+    </w:p>
+    <w:p>
+      <w:pPr>
+        <w:shd w:val="clear" w:color="auto" w:fill="FFFFFE"/>
+        <w:spacing w:after="0" w:line="285" w:lineRule="atLeast"/>
+        <w:rPr>
+          <w:rFonts w:ascii="Consolas" w:eastAsia="Times New Roman" w:hAnsi="Consolas" w:cs="Times New Roman"/>
+          <w:color w:val="000000"/>
+          <w:sz w:val="21"/>
+          <w:szCs w:val="21"/>
+        </w:rPr>
+      </w:pPr>
+      <w:r>
+        <w:rPr>
+          <w:rFonts w:ascii="Consolas" w:eastAsia="Times New Roman" w:hAnsi="Consolas" w:cs="Times New Roman"/>
+          <w:color w:val="000000"/>
+          <w:sz w:val="21"/>
+          <w:szCs w:val="21"/>
+        </w:rPr>
+        <w:t>      </w:t>
+      </w:r>
+      <w:r>
+        <w:rPr>
+          <w:rFonts w:ascii="Consolas" w:eastAsia="Times New Roman" w:hAnsi="Consolas" w:cs="Times New Roman"/>
+          <w:color w:val="A31515"/>
+          <w:sz w:val="21"/>
+          <w:szCs w:val="21"/>
+        </w:rPr>
         <w:t>"product"</w:t>
       </w:r>
       <w:r>
@@ -493,25 +685,14 @@
         <w:t>"</w:t>
       </w:r>
       <w:proofErr w:type="spellStart"/>
-      <w:proofErr w:type="gramStart"/>
-      <w:r>
-        <w:rPr>
-          <w:rFonts w:ascii="Consolas" w:eastAsia="Times New Roman" w:hAnsi="Consolas" w:cs="Times New Roman"/>
-          <w:color w:val="A31515"/>
-          <w:sz w:val="21"/>
-          <w:szCs w:val="21"/>
-        </w:rPr>
-        <w:t>rating</w:t>
-      </w:r>
-      <w:proofErr w:type="gramEnd"/>
-      <w:r>
-        <w:rPr>
-          <w:rFonts w:ascii="Consolas" w:eastAsia="Times New Roman" w:hAnsi="Consolas" w:cs="Times New Roman"/>
-          <w:color w:val="A31515"/>
-          <w:sz w:val="21"/>
-          <w:szCs w:val="21"/>
-        </w:rPr>
-        <w:t>_average</w:t>
+      <w:r>
+        <w:rPr>
+          <w:rFonts w:ascii="Consolas" w:eastAsia="Times New Roman" w:hAnsi="Consolas" w:cs="Times New Roman"/>
+          <w:color w:val="A31515"/>
+          <w:sz w:val="21"/>
+          <w:szCs w:val="21"/>
+        </w:rPr>
+        <w:t>rating_average</w:t>
       </w:r>
       <w:proofErr w:type="spellEnd"/>
       <w:r>
@@ -581,25 +762,14 @@
         <w:t>"</w:t>
       </w:r>
       <w:proofErr w:type="spellStart"/>
-      <w:proofErr w:type="gramStart"/>
-      <w:r>
-        <w:rPr>
-          <w:rFonts w:ascii="Consolas" w:eastAsia="Times New Roman" w:hAnsi="Consolas" w:cs="Times New Roman"/>
-          <w:color w:val="A31515"/>
-          <w:sz w:val="21"/>
-          <w:szCs w:val="21"/>
-        </w:rPr>
-        <w:t>rating</w:t>
-      </w:r>
-      <w:proofErr w:type="gramEnd"/>
-      <w:r>
-        <w:rPr>
-          <w:rFonts w:ascii="Consolas" w:eastAsia="Times New Roman" w:hAnsi="Consolas" w:cs="Times New Roman"/>
-          <w:color w:val="A31515"/>
-          <w:sz w:val="21"/>
-          <w:szCs w:val="21"/>
-        </w:rPr>
-        <w:t>_count</w:t>
+      <w:r>
+        <w:rPr>
+          <w:rFonts w:ascii="Consolas" w:eastAsia="Times New Roman" w:hAnsi="Consolas" w:cs="Times New Roman"/>
+          <w:color w:val="A31515"/>
+          <w:sz w:val="21"/>
+          <w:szCs w:val="21"/>
+        </w:rPr>
+        <w:t>rating_count</w:t>
       </w:r>
       <w:proofErr w:type="spellEnd"/>
       <w:r>
@@ -723,6 +893,63 @@
           <w:sz w:val="21"/>
           <w:szCs w:val="21"/>
         </w:rPr>
+        <w:t>"source"</w:t>
+      </w:r>
+      <w:r>
+        <w:rPr>
+          <w:rFonts w:ascii="Consolas" w:eastAsia="Times New Roman" w:hAnsi="Consolas" w:cs="Times New Roman"/>
+          <w:color w:val="000000"/>
+          <w:sz w:val="21"/>
+          <w:szCs w:val="21"/>
+        </w:rPr>
+        <w:t>: </w:t>
+      </w:r>
+      <w:r>
+        <w:rPr>
+          <w:rFonts w:ascii="Consolas" w:eastAsia="Times New Roman" w:hAnsi="Consolas" w:cs="Times New Roman"/>
+          <w:color w:val="0451A5"/>
+          <w:sz w:val="21"/>
+          <w:szCs w:val="21"/>
+        </w:rPr>
+        <w:t>"Company Moodle"</w:t>
+      </w:r>
+      <w:r>
+        <w:rPr>
+          <w:rFonts w:ascii="Consolas" w:eastAsia="Times New Roman" w:hAnsi="Consolas" w:cs="Times New Roman"/>
+          <w:color w:val="000000"/>
+          <w:sz w:val="21"/>
+          <w:szCs w:val="21"/>
+        </w:rPr>
+        <w:t>,</w:t>
+      </w:r>
+    </w:p>
+    <w:p>
+      <w:pPr>
+        <w:shd w:val="clear" w:color="auto" w:fill="FFFFFE"/>
+        <w:spacing w:after="0" w:line="285" w:lineRule="atLeast"/>
+        <w:rPr>
+          <w:rFonts w:ascii="Consolas" w:eastAsia="Times New Roman" w:hAnsi="Consolas" w:cs="Times New Roman"/>
+          <w:color w:val="000000"/>
+          <w:sz w:val="21"/>
+          <w:szCs w:val="21"/>
+        </w:rPr>
+      </w:pPr>
+      <w:r>
+        <w:rPr>
+          <w:rFonts w:ascii="Consolas" w:eastAsia="Times New Roman" w:hAnsi="Consolas" w:cs="Times New Roman"/>
+          <w:color w:val="000000"/>
+          <w:sz w:val="21"/>
+          <w:szCs w:val="21"/>
+        </w:rPr>
+        <w:t>      </w:t>
+      </w:r>
+      <w:r>
+        <w:rPr>
+          <w:rFonts w:ascii="Consolas" w:eastAsia="Times New Roman" w:hAnsi="Consolas" w:cs="Times New Roman"/>
+          <w:color w:val="A31515"/>
+          <w:sz w:val="21"/>
+          <w:szCs w:val="21"/>
+        </w:rPr>
         <w:t>"title"</w:t>
       </w:r>
       <w:r>
@@ -896,6 +1123,84 @@
           <w:sz w:val="21"/>
           <w:szCs w:val="21"/>
         </w:rPr>
+        <w:t>"organizations"</w:t>
+      </w:r>
+      <w:r>
+        <w:rPr>
+          <w:rFonts w:ascii="Consolas" w:eastAsia="Times New Roman" w:hAnsi="Consolas" w:cs="Times New Roman"/>
+          <w:color w:val="000000"/>
+          <w:sz w:val="21"/>
+          <w:szCs w:val="21"/>
+        </w:rPr>
+        <w:t>: [],</w:t>
+      </w:r>
+    </w:p>
+    <w:p>
+      <w:pPr>
+        <w:shd w:val="clear" w:color="auto" w:fill="FFFFFE"/>
+        <w:spacing w:after="0" w:line="285" w:lineRule="atLeast"/>
+        <w:rPr>
+          <w:rFonts w:ascii="Consolas" w:eastAsia="Times New Roman" w:hAnsi="Consolas" w:cs="Times New Roman"/>
+          <w:color w:val="000000"/>
+          <w:sz w:val="21"/>
+          <w:szCs w:val="21"/>
+        </w:rPr>
+      </w:pPr>
+      <w:r>
+        <w:rPr>
+          <w:rFonts w:ascii="Consolas" w:eastAsia="Times New Roman" w:hAnsi="Consolas" w:cs="Times New Roman"/>
+          <w:color w:val="000000"/>
+          <w:sz w:val="21"/>
+          <w:szCs w:val="21"/>
+        </w:rPr>
+        <w:t>      </w:t>
+      </w:r>
+      <w:r>
+        <w:rPr>
+          <w:rFonts w:ascii="Consolas" w:eastAsia="Times New Roman" w:hAnsi="Consolas" w:cs="Times New Roman"/>
+          <w:color w:val="A31515"/>
+          <w:sz w:val="21"/>
+          <w:szCs w:val="21"/>
+        </w:rPr>
+        <w:t>"locations"</w:t>
+      </w:r>
+      <w:r>
+        <w:rPr>
+          <w:rFonts w:ascii="Consolas" w:eastAsia="Times New Roman" w:hAnsi="Consolas" w:cs="Times New Roman"/>
+          <w:color w:val="000000"/>
+          <w:sz w:val="21"/>
+          <w:szCs w:val="21"/>
+        </w:rPr>
+        <w:t>: [],</w:t>
+      </w:r>
+    </w:p>
+    <w:p>
+      <w:pPr>
+        <w:shd w:val="clear" w:color="auto" w:fill="FFFFFE"/>
+        <w:spacing w:after="0" w:line="285" w:lineRule="atLeast"/>
+        <w:rPr>
+          <w:rFonts w:ascii="Consolas" w:eastAsia="Times New Roman" w:hAnsi="Consolas" w:cs="Times New Roman"/>
+          <w:color w:val="000000"/>
+          <w:sz w:val="21"/>
+          <w:szCs w:val="21"/>
+        </w:rPr>
+      </w:pPr>
+      <w:r>
+        <w:rPr>
+          <w:rFonts w:ascii="Consolas" w:eastAsia="Times New Roman" w:hAnsi="Consolas" w:cs="Times New Roman"/>
+          <w:color w:val="000000"/>
+          <w:sz w:val="21"/>
+          <w:szCs w:val="21"/>
+        </w:rPr>
+        <w:t>      </w:t>
+      </w:r>
+      <w:r>
+        <w:rPr>
+          <w:rFonts w:ascii="Consolas" w:eastAsia="Times New Roman" w:hAnsi="Consolas" w:cs="Times New Roman"/>
+          <w:color w:val="A31515"/>
+          <w:sz w:val="21"/>
+          <w:szCs w:val="21"/>
+        </w:rPr>
         <w:t>"</w:t>
       </w:r>
       <w:proofErr w:type="spellStart"/>
@@ -955,9 +1260,213 @@
           <w:sz w:val="21"/>
           <w:szCs w:val="21"/>
         </w:rPr>
+        <w:t>"best practices"</w:t>
+      </w:r>
+      <w:r>
+        <w:rPr>
+          <w:rFonts w:ascii="Consolas" w:eastAsia="Times New Roman" w:hAnsi="Consolas" w:cs="Times New Roman"/>
+          <w:color w:val="000000"/>
+          <w:sz w:val="21"/>
+          <w:szCs w:val="21"/>
+        </w:rPr>
+        <w:t>,</w:t>
+      </w:r>
+    </w:p>
+    <w:p>
+      <w:pPr>
+        <w:shd w:val="clear" w:color="auto" w:fill="FFFFFE"/>
+        <w:spacing w:after="0" w:line="285" w:lineRule="atLeast"/>
+        <w:rPr>
+          <w:rFonts w:ascii="Consolas" w:eastAsia="Times New Roman" w:hAnsi="Consolas" w:cs="Times New Roman"/>
+          <w:color w:val="000000"/>
+          <w:sz w:val="21"/>
+          <w:szCs w:val="21"/>
+        </w:rPr>
+      </w:pPr>
+      <w:r>
+        <w:rPr>
+          <w:rFonts w:ascii="Consolas" w:eastAsia="Times New Roman" w:hAnsi="Consolas" w:cs="Times New Roman"/>
+          <w:color w:val="000000"/>
+          <w:sz w:val="21"/>
+          <w:szCs w:val="21"/>
+        </w:rPr>
+        <w:t>        </w:t>
+      </w:r>
+      <w:r>
+        <w:rPr>
+          <w:rFonts w:ascii="Consolas" w:eastAsia="Times New Roman" w:hAnsi="Consolas" w:cs="Times New Roman"/>
+          <w:color w:val="0451A5"/>
+          <w:sz w:val="21"/>
+          <w:szCs w:val="21"/>
+        </w:rPr>
+        <w:t>"various tools"</w:t>
+      </w:r>
+      <w:r>
+        <w:rPr>
+          <w:rFonts w:ascii="Consolas" w:eastAsia="Times New Roman" w:hAnsi="Consolas" w:cs="Times New Roman"/>
+          <w:color w:val="000000"/>
+          <w:sz w:val="21"/>
+          <w:szCs w:val="21"/>
+        </w:rPr>
+        <w:t>,</w:t>
+      </w:r>
+    </w:p>
+    <w:p>
+      <w:pPr>
+        <w:shd w:val="clear" w:color="auto" w:fill="FFFFFE"/>
+        <w:spacing w:after="0" w:line="285" w:lineRule="atLeast"/>
+        <w:rPr>
+          <w:rFonts w:ascii="Consolas" w:eastAsia="Times New Roman" w:hAnsi="Consolas" w:cs="Times New Roman"/>
+          <w:color w:val="000000"/>
+          <w:sz w:val="21"/>
+          <w:szCs w:val="21"/>
+        </w:rPr>
+      </w:pPr>
+      <w:r>
+        <w:rPr>
+          <w:rFonts w:ascii="Consolas" w:eastAsia="Times New Roman" w:hAnsi="Consolas" w:cs="Times New Roman"/>
+          <w:color w:val="000000"/>
+          <w:sz w:val="21"/>
+          <w:szCs w:val="21"/>
+        </w:rPr>
+        <w:t>        </w:t>
+      </w:r>
+      <w:r>
+        <w:rPr>
+          <w:rFonts w:ascii="Consolas" w:eastAsia="Times New Roman" w:hAnsi="Consolas" w:cs="Times New Roman"/>
+          <w:color w:val="0451A5"/>
+          <w:sz w:val="21"/>
+          <w:szCs w:val="21"/>
+        </w:rPr>
+        <w:t>"Leaflet"</w:t>
+      </w:r>
+    </w:p>
+    <w:p>
+      <w:pPr>
+        <w:shd w:val="clear" w:color="auto" w:fill="FFFFFE"/>
+        <w:spacing w:after="0" w:line="285" w:lineRule="atLeast"/>
+        <w:rPr>
+          <w:rFonts w:ascii="Consolas" w:eastAsia="Times New Roman" w:hAnsi="Consolas" w:cs="Times New Roman"/>
+          <w:color w:val="000000"/>
+          <w:sz w:val="21"/>
+          <w:szCs w:val="21"/>
+        </w:rPr>
+      </w:pPr>
+      <w:r>
+        <w:rPr>
+          <w:rFonts w:ascii="Consolas" w:eastAsia="Times New Roman" w:hAnsi="Consolas" w:cs="Times New Roman"/>
+          <w:color w:val="000000"/>
+          <w:sz w:val="21"/>
+          <w:szCs w:val="21"/>
+        </w:rPr>
+        <w:t>      ],</w:t>
+      </w:r>
+    </w:p>
+    <w:p>
+      <w:pPr>
+        <w:shd w:val="clear" w:color="auto" w:fill="FFFFFE"/>
+        <w:spacing w:after="0" w:line="285" w:lineRule="atLeast"/>
+        <w:rPr>
+          <w:rFonts w:ascii="Consolas" w:eastAsia="Times New Roman" w:hAnsi="Consolas" w:cs="Times New Roman"/>
+          <w:color w:val="000000"/>
+          <w:sz w:val="21"/>
+          <w:szCs w:val="21"/>
+        </w:rPr>
+      </w:pPr>
+      <w:r>
+        <w:rPr>
+          <w:rFonts w:ascii="Consolas" w:eastAsia="Times New Roman" w:hAnsi="Consolas" w:cs="Times New Roman"/>
+          <w:color w:val="000000"/>
+          <w:sz w:val="21"/>
+          <w:szCs w:val="21"/>
+        </w:rPr>
+        <w:t>      </w:t>
+      </w:r>
+      <w:r>
+        <w:rPr>
+          <w:rFonts w:ascii="Consolas" w:eastAsia="Times New Roman" w:hAnsi="Consolas" w:cs="Times New Roman"/>
+          <w:color w:val="A31515"/>
+          <w:sz w:val="21"/>
+          <w:szCs w:val="21"/>
+        </w:rPr>
+        <w:t>"masked_text"</w:t>
+      </w:r>
+      <w:r>
+        <w:rPr>
+          <w:rFonts w:ascii="Consolas" w:eastAsia="Times New Roman" w:hAnsi="Consolas" w:cs="Times New Roman"/>
+          <w:color w:val="000000"/>
+          <w:sz w:val="21"/>
+          <w:szCs w:val="21"/>
+        </w:rPr>
+        <w:t>: </w:t>
+      </w:r>
+      <w:r>
+        <w:rPr>
+          <w:rFonts w:ascii="Consolas" w:eastAsia="Times New Roman" w:hAnsi="Consolas" w:cs="Times New Roman"/>
+          <w:color w:val="0451A5"/>
+          <w:sz w:val="21"/>
+          <w:szCs w:val="21"/>
+        </w:rPr>
+        <w:t>"Learn our best practices for various tools such as Leaflet"</w:t>
+      </w:r>
+      <w:r>
+        <w:rPr>
+          <w:rFonts w:ascii="Consolas" w:eastAsia="Times New Roman" w:hAnsi="Consolas" w:cs="Times New Roman"/>
+          <w:color w:val="000000"/>
+          <w:sz w:val="21"/>
+          <w:szCs w:val="21"/>
+        </w:rPr>
+        <w:t>,</w:t>
+      </w:r>
+    </w:p>
+    <w:p>
+      <w:pPr>
+        <w:shd w:val="clear" w:color="auto" w:fill="FFFFFE"/>
+        <w:spacing w:after="0" w:line="285" w:lineRule="atLeast"/>
+        <w:rPr>
+          <w:rFonts w:ascii="Consolas" w:eastAsia="Times New Roman" w:hAnsi="Consolas" w:cs="Times New Roman"/>
+          <w:color w:val="000000"/>
+          <w:sz w:val="21"/>
+          <w:szCs w:val="21"/>
+        </w:rPr>
+      </w:pPr>
+      <w:r>
+        <w:rPr>
+          <w:rFonts w:ascii="Consolas" w:eastAsia="Times New Roman" w:hAnsi="Consolas" w:cs="Times New Roman"/>
+          <w:color w:val="000000"/>
+          <w:sz w:val="21"/>
+          <w:szCs w:val="21"/>
+        </w:rPr>
+        <w:t>      </w:t>
+      </w:r>
+      <w:r>
+        <w:rPr>
+          <w:rFonts w:ascii="Consolas" w:eastAsia="Times New Roman" w:hAnsi="Consolas" w:cs="Times New Roman"/>
+          <w:color w:val="A31515"/>
+          <w:sz w:val="21"/>
+          <w:szCs w:val="21"/>
+        </w:rPr>
+        <w:t>"language"</w:t>
+      </w:r>
+      <w:r>
+        <w:rPr>
+          <w:rFonts w:ascii="Consolas" w:eastAsia="Times New Roman" w:hAnsi="Consolas" w:cs="Times New Roman"/>
+          <w:color w:val="000000"/>
+          <w:sz w:val="21"/>
+          <w:szCs w:val="21"/>
+        </w:rPr>
+        <w:t>: </w:t>
+      </w:r>
+      <w:r>
+        <w:rPr>
+          <w:rFonts w:ascii="Consolas" w:eastAsia="Times New Roman" w:hAnsi="Consolas" w:cs="Times New Roman"/>
+          <w:color w:val="0451A5"/>
+          <w:sz w:val="21"/>
+          <w:szCs w:val="21"/>
+        </w:rPr>
         <w:t>"</w:t>
       </w:r>
-      <w:proofErr w:type="gramStart"/>
+      <w:proofErr w:type="spellStart"/>
       <w:r>
         <w:rPr>
           <w:rFonts w:ascii="Consolas" w:eastAsia="Times New Roman" w:hAnsi="Consolas" w:cs="Times New Roman"/>
@@ -965,9 +1474,9 @@
           <w:sz w:val="21"/>
           <w:szCs w:val="21"/>
         </w:rPr>
-        <w:t>best</w:t>
-      </w:r>
-      <w:proofErr w:type="gramEnd"/>
+        <w:t>en</w:t>
+      </w:r>
+      <w:proofErr w:type="spellEnd"/>
       <w:r>
         <w:rPr>
           <w:rFonts w:ascii="Consolas" w:eastAsia="Times New Roman" w:hAnsi="Consolas" w:cs="Times New Roman"/>
@@ -975,7 +1484,7 @@
           <w:sz w:val="21"/>
           <w:szCs w:val="21"/>
         </w:rPr>
-        <w:t> practices"</w:t>
+        <w:t>"</w:t>
       </w:r>
       <w:r>
         <w:rPr>
@@ -1005,224 +1514,26 @@
           <w:sz w:val="21"/>
           <w:szCs w:val="21"/>
         </w:rPr>
-        <w:t>        </w:t>
-      </w:r>
-      <w:r>
-        <w:rPr>
-          <w:rFonts w:ascii="Consolas" w:eastAsia="Times New Roman" w:hAnsi="Consolas" w:cs="Times New Roman"/>
-          <w:color w:val="0451A5"/>
+        <w:t>      </w:t>
+      </w:r>
+      <w:r>
+        <w:rPr>
+          <w:rFonts w:ascii="Consolas" w:eastAsia="Times New Roman" w:hAnsi="Consolas" w:cs="Times New Roman"/>
+          <w:color w:val="A31515"/>
           <w:sz w:val="21"/>
           <w:szCs w:val="21"/>
         </w:rPr>
         <w:t>"</w:t>
       </w:r>
-      <w:proofErr w:type="gramStart"/>
-      <w:r>
-        <w:rPr>
-          <w:rFonts w:ascii="Consolas" w:eastAsia="Times New Roman" w:hAnsi="Consolas" w:cs="Times New Roman"/>
-          <w:color w:val="0451A5"/>
-          <w:sz w:val="21"/>
-          <w:szCs w:val="21"/>
-        </w:rPr>
-        <w:t>various</w:t>
-      </w:r>
-      <w:proofErr w:type="gramEnd"/>
-      <w:r>
-        <w:rPr>
-          <w:rFonts w:ascii="Consolas" w:eastAsia="Times New Roman" w:hAnsi="Consolas" w:cs="Times New Roman"/>
-          <w:color w:val="0451A5"/>
-          <w:sz w:val="21"/>
-          <w:szCs w:val="21"/>
-        </w:rPr>
-        <w:t> tools"</w:t>
-      </w:r>
-      <w:r>
-        <w:rPr>
-          <w:rFonts w:ascii="Consolas" w:eastAsia="Times New Roman" w:hAnsi="Consolas" w:cs="Times New Roman"/>
-          <w:color w:val="000000"/>
-          <w:sz w:val="21"/>
-          <w:szCs w:val="21"/>
-        </w:rPr>
-        <w:t>,</w:t>
-      </w:r>
-    </w:p>
-    <w:p>
-      <w:pPr>
-        <w:shd w:val="clear" w:color="auto" w:fill="FFFFFE"/>
-        <w:spacing w:after="0" w:line="285" w:lineRule="atLeast"/>
-        <w:rPr>
-          <w:rFonts w:ascii="Consolas" w:eastAsia="Times New Roman" w:hAnsi="Consolas" w:cs="Times New Roman"/>
-          <w:color w:val="000000"/>
-          <w:sz w:val="21"/>
-          <w:szCs w:val="21"/>
-        </w:rPr>
-      </w:pPr>
-      <w:r>
-        <w:rPr>
-          <w:rFonts w:ascii="Consolas" w:eastAsia="Times New Roman" w:hAnsi="Consolas" w:cs="Times New Roman"/>
-          <w:color w:val="000000"/>
-          <w:sz w:val="21"/>
-          <w:szCs w:val="21"/>
-        </w:rPr>
-        <w:t>        </w:t>
-      </w:r>
-      <w:r>
-        <w:rPr>
-          <w:rFonts w:ascii="Consolas" w:eastAsia="Times New Roman" w:hAnsi="Consolas" w:cs="Times New Roman"/>
-          <w:color w:val="0451A5"/>
-          <w:sz w:val="21"/>
-          <w:szCs w:val="21"/>
-        </w:rPr>
-        <w:t>"Leaflet"</w:t>
-      </w:r>
-    </w:p>
-    <w:p>
-      <w:pPr>
-        <w:shd w:val="clear" w:color="auto" w:fill="FFFFFE"/>
-        <w:spacing w:after="0" w:line="285" w:lineRule="atLeast"/>
-        <w:rPr>
-          <w:rFonts w:ascii="Consolas" w:eastAsia="Times New Roman" w:hAnsi="Consolas" w:cs="Times New Roman"/>
-          <w:color w:val="000000"/>
-          <w:sz w:val="21"/>
-          <w:szCs w:val="21"/>
-        </w:rPr>
-      </w:pPr>
-      <w:r>
-        <w:rPr>
-          <w:rFonts w:ascii="Consolas" w:eastAsia="Times New Roman" w:hAnsi="Consolas" w:cs="Times New Roman"/>
-          <w:color w:val="000000"/>
-          <w:sz w:val="21"/>
-          <w:szCs w:val="21"/>
-        </w:rPr>
-        <w:t>      ],</w:t>
-      </w:r>
-    </w:p>
-    <w:p>
-      <w:pPr>
-        <w:shd w:val="clear" w:color="auto" w:fill="FFFFFE"/>
-        <w:spacing w:after="0" w:line="285" w:lineRule="atLeast"/>
-        <w:rPr>
-          <w:rFonts w:ascii="Consolas" w:eastAsia="Times New Roman" w:hAnsi="Consolas" w:cs="Times New Roman"/>
-          <w:color w:val="000000"/>
-          <w:sz w:val="21"/>
-          <w:szCs w:val="21"/>
-        </w:rPr>
-      </w:pPr>
-      <w:r>
-        <w:rPr>
-          <w:rFonts w:ascii="Consolas" w:eastAsia="Times New Roman" w:hAnsi="Consolas" w:cs="Times New Roman"/>
-          <w:color w:val="000000"/>
-          <w:sz w:val="21"/>
-          <w:szCs w:val="21"/>
-        </w:rPr>
-        <w:t>      </w:t>
-      </w:r>
-      <w:r>
-        <w:rPr>
-          <w:rFonts w:ascii="Consolas" w:eastAsia="Times New Roman" w:hAnsi="Consolas" w:cs="Times New Roman"/>
-          <w:color w:val="A31515"/>
-          <w:sz w:val="21"/>
-          <w:szCs w:val="21"/>
-        </w:rPr>
-        <w:t>"</w:t>
-      </w:r>
-      <w:proofErr w:type="gramStart"/>
-      <w:r>
-        <w:rPr>
-          <w:rFonts w:ascii="Consolas" w:eastAsia="Times New Roman" w:hAnsi="Consolas" w:cs="Times New Roman"/>
-          <w:color w:val="A31515"/>
-          <w:sz w:val="21"/>
-          <w:szCs w:val="21"/>
-        </w:rPr>
-        <w:t>masked</w:t>
-      </w:r>
-      <w:proofErr w:type="gramEnd"/>
-      <w:r>
-        <w:rPr>
-          <w:rFonts w:ascii="Consolas" w:eastAsia="Times New Roman" w:hAnsi="Consolas" w:cs="Times New Roman"/>
-          <w:color w:val="A31515"/>
-          <w:sz w:val="21"/>
-          <w:szCs w:val="21"/>
-        </w:rPr>
-        <w:t>_text"</w:t>
-      </w:r>
-      <w:r>
-        <w:rPr>
-          <w:rFonts w:ascii="Consolas" w:eastAsia="Times New Roman" w:hAnsi="Consolas" w:cs="Times New Roman"/>
-          <w:color w:val="000000"/>
-          <w:sz w:val="21"/>
-          <w:szCs w:val="21"/>
-        </w:rPr>
-        <w:t>: </w:t>
-      </w:r>
-      <w:r>
-        <w:rPr>
-          <w:rFonts w:ascii="Consolas" w:eastAsia="Times New Roman" w:hAnsi="Consolas" w:cs="Times New Roman"/>
-          <w:color w:val="0451A5"/>
-          <w:sz w:val="21"/>
-          <w:szCs w:val="21"/>
-        </w:rPr>
-        <w:t>"Learn our best practices for various tools such as Leaflet"</w:t>
-      </w:r>
-      <w:r>
-        <w:rPr>
-          <w:rFonts w:ascii="Consolas" w:eastAsia="Times New Roman" w:hAnsi="Consolas" w:cs="Times New Roman"/>
-          <w:color w:val="000000"/>
-          <w:sz w:val="21"/>
-          <w:szCs w:val="21"/>
-        </w:rPr>
-        <w:t>,</w:t>
-      </w:r>
-    </w:p>
-    <w:p>
-      <w:pPr>
-        <w:shd w:val="clear" w:color="auto" w:fill="FFFFFE"/>
-        <w:spacing w:after="0" w:line="285" w:lineRule="atLeast"/>
-        <w:rPr>
-          <w:rFonts w:ascii="Consolas" w:eastAsia="Times New Roman" w:hAnsi="Consolas" w:cs="Times New Roman"/>
-          <w:color w:val="000000"/>
-          <w:sz w:val="21"/>
-          <w:szCs w:val="21"/>
-        </w:rPr>
-      </w:pPr>
-      <w:r>
-        <w:rPr>
-          <w:rFonts w:ascii="Consolas" w:eastAsia="Times New Roman" w:hAnsi="Consolas" w:cs="Times New Roman"/>
-          <w:color w:val="000000"/>
-          <w:sz w:val="21"/>
-          <w:szCs w:val="21"/>
-        </w:rPr>
-        <w:t>      </w:t>
-      </w:r>
-      <w:r>
-        <w:rPr>
-          <w:rFonts w:ascii="Consolas" w:eastAsia="Times New Roman" w:hAnsi="Consolas" w:cs="Times New Roman"/>
-          <w:color w:val="A31515"/>
-          <w:sz w:val="21"/>
-          <w:szCs w:val="21"/>
-        </w:rPr>
-        <w:t>"</w:t>
-      </w:r>
       <w:proofErr w:type="spellStart"/>
-      <w:proofErr w:type="gramStart"/>
-      <w:r>
-        <w:rPr>
-          <w:rFonts w:ascii="Consolas" w:eastAsia="Times New Roman" w:hAnsi="Consolas" w:cs="Times New Roman"/>
-          <w:color w:val="A31515"/>
-          <w:sz w:val="21"/>
-          <w:szCs w:val="21"/>
-        </w:rPr>
-        <w:t>pii</w:t>
-      </w:r>
-      <w:proofErr w:type="gramEnd"/>
-      <w:r>
-        <w:rPr>
-          <w:rFonts w:ascii="Consolas" w:eastAsia="Times New Roman" w:hAnsi="Consolas" w:cs="Times New Roman"/>
-          <w:color w:val="A31515"/>
-          <w:sz w:val="21"/>
-          <w:szCs w:val="21"/>
-        </w:rPr>
-        <w:t>_entities</w:t>
+      <w:r>
+        <w:rPr>
+          <w:rFonts w:ascii="Consolas" w:eastAsia="Times New Roman" w:hAnsi="Consolas" w:cs="Times New Roman"/>
+          <w:color w:val="A31515"/>
+          <w:sz w:val="21"/>
+          <w:szCs w:val="21"/>
+        </w:rPr>
+        <w:t>pii_entities</w:t>
       </w:r>
       <w:proofErr w:type="spellEnd"/>
       <w:r>
@@ -1398,6 +1709,7 @@
           <w:sz w:val="28"/>
           <w:szCs w:val="28"/>
         </w:rPr>
+        <w:lastRenderedPageBreak/>
         <w:t>JSON :</w:t>
       </w:r>
     </w:p>
@@ -1634,7 +1946,6 @@
           <w:sz w:val="21"/>
           <w:szCs w:val="21"/>
         </w:rPr>
-        <w:lastRenderedPageBreak/>
         <w:t>      </w:t>
       </w:r>
       <w:r>
@@ -1644,27 +1955,7 @@
           <w:sz w:val="21"/>
           <w:szCs w:val="21"/>
         </w:rPr>
-        <w:t>"</w:t>
-      </w:r>
-      <w:proofErr w:type="gramStart"/>
-      <w:r>
-        <w:rPr>
-          <w:rFonts w:ascii="Consolas" w:eastAsia="Times New Roman" w:hAnsi="Consolas" w:cs="Times New Roman"/>
-          <w:color w:val="A31515"/>
-          <w:sz w:val="21"/>
-          <w:szCs w:val="21"/>
-        </w:rPr>
-        <w:t>metadata</w:t>
-      </w:r>
-      <w:proofErr w:type="gramEnd"/>
-      <w:r>
-        <w:rPr>
-          <w:rFonts w:ascii="Consolas" w:eastAsia="Times New Roman" w:hAnsi="Consolas" w:cs="Times New Roman"/>
-          <w:color w:val="A31515"/>
-          <w:sz w:val="21"/>
-          <w:szCs w:val="21"/>
-        </w:rPr>
-        <w:t>_storage_path"</w:t>
+        <w:t>"metadata_storage_path"</w:t>
       </w:r>
       <w:r>
         <w:rPr>

</xml_diff>